<commit_message>
feat: Updated docx of lb3
</commit_message>
<xml_diff>
--- a/web/lb3/LB 3 WEB.docx
+++ b/web/lb3/LB 3 WEB.docx
@@ -776,6 +776,7 @@
       <w:r>
         <w:rPr>
           <w:szCs w:val="28"/>
+          <w:lang w:val="en-US"/>
         </w:rPr>
         <w:t xml:space="preserve"> </w:t>
       </w:r>
@@ -1003,7 +1004,6 @@
     </w:p>
     <w:p>
       <w:pPr>
-        <w:ind w:firstLine="0"/>
         <w:rPr>
           <w:lang w:val="uk-UA" w:eastAsia="uk-UA"/>
         </w:rPr>
@@ -1012,21 +1012,19 @@
     <w:p>
       <w:pPr>
         <w:ind w:firstLine="0"/>
-        <w:jc w:val="center"/>
-        <w:rPr>
-          <w:lang w:val="uk-UA"/>
+        <w:rPr>
+          <w:lang w:val="uk-UA" w:eastAsia="uk-UA"/>
         </w:rPr>
       </w:pPr>
       <w:r>
         <w:rPr>
-          <w:noProof/>
-          <w:lang w:val="uk-UA"/>
+          <w:lang w:val="uk-UA" w:eastAsia="uk-UA"/>
         </w:rPr>
         <w:drawing>
-          <wp:inline distT="0" distB="0" distL="0" distR="0" wp14:anchorId="64A0AD37" wp14:editId="537B2FD4">
+          <wp:inline distT="0" distB="0" distL="0" distR="0" wp14:anchorId="1ACCAFEA" wp14:editId="1DA72960">
             <wp:extent cx="6480175" cy="3115310"/>
             <wp:effectExtent l="0" t="0" r="0" b="8890"/>
-            <wp:docPr id="95828657" name="Рисунок 1"/>
+            <wp:docPr id="215262445" name="Рисунок 1"/>
             <wp:cNvGraphicFramePr>
               <a:graphicFrameLocks xmlns:a="http://schemas.openxmlformats.org/drawingml/2006/main" noChangeAspect="1"/>
             </wp:cNvGraphicFramePr>
@@ -1034,7 +1032,7 @@
               <a:graphicData uri="http://schemas.openxmlformats.org/drawingml/2006/picture">
                 <pic:pic xmlns:pic="http://schemas.openxmlformats.org/drawingml/2006/picture">
                   <pic:nvPicPr>
-                    <pic:cNvPr id="95828657" name=""/>
+                    <pic:cNvPr id="215262445" name=""/>
                     <pic:cNvPicPr/>
                   </pic:nvPicPr>
                   <pic:blipFill>

</xml_diff>